<commit_message>
Adding info to coil exp and final earth MF measurements + updated skript
</commit_message>
<xml_diff>
--- a/B0field/Documentation.docx
+++ b/B0field/Documentation.docx
@@ -218,31 +218,7 @@
         </w:numPr>
       </w:pPr>
       <w:r>
-        <w:t>A) skip data points</w:t>
-      </w:r>
-    </w:p>
-    <w:p>
-      <w:pPr>
-        <w:pStyle w:val="ListParagraph"/>
-        <w:numPr>
-          <w:ilvl w:val="1"/>
-          <w:numId w:val="2"/>
-        </w:numPr>
-      </w:pPr>
-      <w:r>
-        <w:t>B) make a mean</w:t>
-      </w:r>
-    </w:p>
-    <w:p>
-      <w:pPr>
-        <w:pStyle w:val="ListParagraph"/>
-        <w:numPr>
-          <w:ilvl w:val="1"/>
-          <w:numId w:val="2"/>
-        </w:numPr>
-      </w:pPr>
-      <w:r>
-        <w:t>C) ignore lol</w:t>
+        <w:t>50Hz to two times 100Hz</w:t>
       </w:r>
     </w:p>
     <w:p>
@@ -258,6 +234,9 @@
       </w:r>
       <w:r>
         <w:t xml:space="preserve"> -&gt; instead of curvefit I will calculate the parameters directly out of the data</w:t>
+      </w:r>
+      <w:r>
+        <w:t xml:space="preserve"> (fitting to a histogram feels unnecessarily complicated and like I just loose information)</w:t>
       </w:r>
     </w:p>
     <w:p>
@@ -332,9 +311,195 @@
         </w:numPr>
       </w:pPr>
       <w:r>
-        <w:t>How got is a gaussian model even</w:t>
-      </w:r>
-    </w:p>
+        <w:t>How g</w:t>
+      </w:r>
+      <w:r>
+        <w:t>ood</w:t>
+      </w:r>
+      <w:r>
+        <w:t xml:space="preserve"> is a gaussian model even</w:t>
+      </w:r>
+    </w:p>
+    <w:p>
+      <w:pPr>
+        <w:pStyle w:val="ListParagraph"/>
+        <w:numPr>
+          <w:ilvl w:val="1"/>
+          <w:numId w:val="2"/>
+        </w:numPr>
+      </w:pPr>
+      <w:r>
+        <w:t>From the data it seems like I get a more or less steady decline, although not as good as with simulated data based on gaussian (nice -1/2 slope in log)</w:t>
+      </w:r>
+    </w:p>
+    <w:p>
+      <w:pPr>
+        <w:rPr>
+          <w:u w:val="single"/>
+        </w:rPr>
+      </w:pPr>
+      <w:r>
+        <w:rPr>
+          <w:u w:val="single"/>
+        </w:rPr>
+        <w:t>20.11.2025</w:t>
+      </w:r>
+    </w:p>
+    <w:p>
+      <w:pPr>
+        <w:pStyle w:val="ListParagraph"/>
+        <w:numPr>
+          <w:ilvl w:val="0"/>
+          <w:numId w:val="4"/>
+        </w:numPr>
+      </w:pPr>
+      <w:r>
+        <w:rPr>
+          <w:color w:val="002060"/>
+        </w:rPr>
+        <w:t>Goals For the day (so far)</w:t>
+      </w:r>
+    </w:p>
+    <w:p>
+      <w:pPr>
+        <w:pStyle w:val="ListParagraph"/>
+        <w:numPr>
+          <w:ilvl w:val="1"/>
+          <w:numId w:val="4"/>
+        </w:numPr>
+      </w:pPr>
+      <w:r>
+        <w:rPr>
+          <w:color w:val="002060"/>
+        </w:rPr>
+        <w:t xml:space="preserve">! </w:t>
+      </w:r>
+      <w:r>
+        <w:rPr>
+          <w:color w:val="002060"/>
+        </w:rPr>
+        <w:t>Make another long term measurement (5-10min) to see how allan deviation evolves</w:t>
+      </w:r>
+    </w:p>
+    <w:p>
+      <w:pPr>
+        <w:pStyle w:val="ListParagraph"/>
+        <w:numPr>
+          <w:ilvl w:val="2"/>
+          <w:numId w:val="4"/>
+        </w:numPr>
+      </w:pPr>
+      <w:r>
+        <w:rPr>
+          <w:color w:val="002060"/>
+        </w:rPr>
+        <w:t>Can I see a better curve, does the slope go up -&gt; systematic errors</w:t>
+      </w:r>
+    </w:p>
+    <w:p>
+      <w:pPr>
+        <w:pStyle w:val="ListParagraph"/>
+        <w:numPr>
+          <w:ilvl w:val="2"/>
+          <w:numId w:val="4"/>
+        </w:numPr>
+      </w:pPr>
+      <w:r>
+        <w:rPr>
+          <w:color w:val="002060"/>
+        </w:rPr>
+        <w:t>Small comparison measurement not necessary, can just cut data short!</w:t>
+      </w:r>
+    </w:p>
+    <w:p>
+      <w:pPr>
+        <w:pStyle w:val="ListParagraph"/>
+        <w:numPr>
+          <w:ilvl w:val="1"/>
+          <w:numId w:val="4"/>
+        </w:numPr>
+      </w:pPr>
+      <w:r>
+        <w:rPr>
+          <w:color w:val="002060"/>
+        </w:rPr>
+        <w:t>Find out</w:t>
+      </w:r>
+    </w:p>
+    <w:p>
+      <w:pPr>
+        <w:pStyle w:val="ListParagraph"/>
+        <w:numPr>
+          <w:ilvl w:val="2"/>
+          <w:numId w:val="4"/>
+        </w:numPr>
+      </w:pPr>
+      <w:r>
+        <w:rPr>
+          <w:color w:val="002060"/>
+        </w:rPr>
+        <w:t>How can I compare three measurements from three devices, correlation??</w:t>
+      </w:r>
+    </w:p>
+    <w:p>
+      <w:pPr>
+        <w:pStyle w:val="ListParagraph"/>
+        <w:numPr>
+          <w:ilvl w:val="2"/>
+          <w:numId w:val="4"/>
+        </w:numPr>
+      </w:pPr>
+      <w:r>
+        <w:lastRenderedPageBreak/>
+        <w:t>I decided to compare the PSD. Depending on where I find peaks, I can characterize specific noise components</w:t>
+      </w:r>
+    </w:p>
+    <w:p>
+      <w:pPr>
+        <w:pStyle w:val="ListParagraph"/>
+        <w:numPr>
+          <w:ilvl w:val="3"/>
+          <w:numId w:val="4"/>
+        </w:numPr>
+      </w:pPr>
+      <w:r>
+        <w:t>As I did not measure at the same time, a likeliness function doesn’t seem reasonable. Even environmental contributions might differ at different instances, which is why I don’t think they will be very comparable. A PSD seems more flexible in this regard while granting similar informations.</w:t>
+      </w:r>
+    </w:p>
+    <w:p>
+      <w:pPr>
+        <w:pStyle w:val="ListParagraph"/>
+        <w:numPr>
+          <w:ilvl w:val="1"/>
+          <w:numId w:val="4"/>
+        </w:numPr>
+      </w:pPr>
+      <w:r>
+        <w:t>Repeating measurement from yesterday to check for a) reproducabitlity and b) if the PSD shows a similar characteristic</w:t>
+      </w:r>
+    </w:p>
+    <w:p>
+      <w:pPr>
+        <w:pStyle w:val="ListParagraph"/>
+        <w:numPr>
+          <w:ilvl w:val="1"/>
+          <w:numId w:val="4"/>
+        </w:numPr>
+      </w:pPr>
+      <w:r>
+        <w:rPr>
+          <w:color w:val="002060"/>
+        </w:rPr>
+        <w:t xml:space="preserve">! </w:t>
+      </w:r>
+      <w:r>
+        <w:rPr>
+          <w:color w:val="002060"/>
+        </w:rPr>
+        <w:t>Meassure setup with artificial magnetic field (timescale based on these ideas)</w:t>
+      </w:r>
+    </w:p>
+    <w:p/>
     <w:p/>
     <w:sectPr>
       <w:pgSz w:w="11906" w:h="16838"/>
@@ -462,6 +627,232 @@
     </w:lvl>
   </w:abstractNum>
   <w:abstractNum w:abstractNumId="1" w15:restartNumberingAfterBreak="0">
+    <w:nsid w:val="21685548"/>
+    <w:multiLevelType w:val="hybridMultilevel"/>
+    <w:tmpl w:val="08B44D94"/>
+    <w:lvl w:ilvl="0" w:tplc="08090001">
+      <w:start w:val="1"/>
+      <w:numFmt w:val="bullet"/>
+      <w:lvlText w:val=""/>
+      <w:lvlJc w:val="left"/>
+      <w:pPr>
+        <w:ind w:left="720" w:hanging="360"/>
+      </w:pPr>
+      <w:rPr>
+        <w:rFonts w:ascii="Symbol" w:hAnsi="Symbol" w:hint="default"/>
+      </w:rPr>
+    </w:lvl>
+    <w:lvl w:ilvl="1" w:tplc="08090003">
+      <w:start w:val="1"/>
+      <w:numFmt w:val="bullet"/>
+      <w:lvlText w:val="o"/>
+      <w:lvlJc w:val="left"/>
+      <w:pPr>
+        <w:ind w:left="1440" w:hanging="360"/>
+      </w:pPr>
+      <w:rPr>
+        <w:rFonts w:ascii="Courier New" w:hAnsi="Courier New" w:cs="Courier New" w:hint="default"/>
+      </w:rPr>
+    </w:lvl>
+    <w:lvl w:ilvl="2" w:tplc="08090005">
+      <w:start w:val="1"/>
+      <w:numFmt w:val="bullet"/>
+      <w:lvlText w:val=""/>
+      <w:lvlJc w:val="left"/>
+      <w:pPr>
+        <w:ind w:left="2160" w:hanging="360"/>
+      </w:pPr>
+      <w:rPr>
+        <w:rFonts w:ascii="Wingdings" w:hAnsi="Wingdings" w:hint="default"/>
+      </w:rPr>
+    </w:lvl>
+    <w:lvl w:ilvl="3" w:tplc="08090001">
+      <w:start w:val="1"/>
+      <w:numFmt w:val="bullet"/>
+      <w:lvlText w:val=""/>
+      <w:lvlJc w:val="left"/>
+      <w:pPr>
+        <w:ind w:left="2880" w:hanging="360"/>
+      </w:pPr>
+      <w:rPr>
+        <w:rFonts w:ascii="Symbol" w:hAnsi="Symbol" w:hint="default"/>
+      </w:rPr>
+    </w:lvl>
+    <w:lvl w:ilvl="4" w:tplc="08090003" w:tentative="1">
+      <w:start w:val="1"/>
+      <w:numFmt w:val="bullet"/>
+      <w:lvlText w:val="o"/>
+      <w:lvlJc w:val="left"/>
+      <w:pPr>
+        <w:ind w:left="3600" w:hanging="360"/>
+      </w:pPr>
+      <w:rPr>
+        <w:rFonts w:ascii="Courier New" w:hAnsi="Courier New" w:cs="Courier New" w:hint="default"/>
+      </w:rPr>
+    </w:lvl>
+    <w:lvl w:ilvl="5" w:tplc="08090005" w:tentative="1">
+      <w:start w:val="1"/>
+      <w:numFmt w:val="bullet"/>
+      <w:lvlText w:val=""/>
+      <w:lvlJc w:val="left"/>
+      <w:pPr>
+        <w:ind w:left="4320" w:hanging="360"/>
+      </w:pPr>
+      <w:rPr>
+        <w:rFonts w:ascii="Wingdings" w:hAnsi="Wingdings" w:hint="default"/>
+      </w:rPr>
+    </w:lvl>
+    <w:lvl w:ilvl="6" w:tplc="08090001" w:tentative="1">
+      <w:start w:val="1"/>
+      <w:numFmt w:val="bullet"/>
+      <w:lvlText w:val=""/>
+      <w:lvlJc w:val="left"/>
+      <w:pPr>
+        <w:ind w:left="5040" w:hanging="360"/>
+      </w:pPr>
+      <w:rPr>
+        <w:rFonts w:ascii="Symbol" w:hAnsi="Symbol" w:hint="default"/>
+      </w:rPr>
+    </w:lvl>
+    <w:lvl w:ilvl="7" w:tplc="08090003" w:tentative="1">
+      <w:start w:val="1"/>
+      <w:numFmt w:val="bullet"/>
+      <w:lvlText w:val="o"/>
+      <w:lvlJc w:val="left"/>
+      <w:pPr>
+        <w:ind w:left="5760" w:hanging="360"/>
+      </w:pPr>
+      <w:rPr>
+        <w:rFonts w:ascii="Courier New" w:hAnsi="Courier New" w:cs="Courier New" w:hint="default"/>
+      </w:rPr>
+    </w:lvl>
+    <w:lvl w:ilvl="8" w:tplc="08090005" w:tentative="1">
+      <w:start w:val="1"/>
+      <w:numFmt w:val="bullet"/>
+      <w:lvlText w:val=""/>
+      <w:lvlJc w:val="left"/>
+      <w:pPr>
+        <w:ind w:left="6480" w:hanging="360"/>
+      </w:pPr>
+      <w:rPr>
+        <w:rFonts w:ascii="Wingdings" w:hAnsi="Wingdings" w:hint="default"/>
+      </w:rPr>
+    </w:lvl>
+  </w:abstractNum>
+  <w:abstractNum w:abstractNumId="2" w15:restartNumberingAfterBreak="0">
+    <w:nsid w:val="3023654A"/>
+    <w:multiLevelType w:val="hybridMultilevel"/>
+    <w:tmpl w:val="16844D6A"/>
+    <w:lvl w:ilvl="0" w:tplc="08090001">
+      <w:start w:val="1"/>
+      <w:numFmt w:val="bullet"/>
+      <w:lvlText w:val=""/>
+      <w:lvlJc w:val="left"/>
+      <w:pPr>
+        <w:ind w:left="720" w:hanging="360"/>
+      </w:pPr>
+      <w:rPr>
+        <w:rFonts w:ascii="Symbol" w:hAnsi="Symbol" w:hint="default"/>
+      </w:rPr>
+    </w:lvl>
+    <w:lvl w:ilvl="1" w:tplc="08090003" w:tentative="1">
+      <w:start w:val="1"/>
+      <w:numFmt w:val="bullet"/>
+      <w:lvlText w:val="o"/>
+      <w:lvlJc w:val="left"/>
+      <w:pPr>
+        <w:ind w:left="1440" w:hanging="360"/>
+      </w:pPr>
+      <w:rPr>
+        <w:rFonts w:ascii="Courier New" w:hAnsi="Courier New" w:cs="Courier New" w:hint="default"/>
+      </w:rPr>
+    </w:lvl>
+    <w:lvl w:ilvl="2" w:tplc="08090005" w:tentative="1">
+      <w:start w:val="1"/>
+      <w:numFmt w:val="bullet"/>
+      <w:lvlText w:val=""/>
+      <w:lvlJc w:val="left"/>
+      <w:pPr>
+        <w:ind w:left="2160" w:hanging="360"/>
+      </w:pPr>
+      <w:rPr>
+        <w:rFonts w:ascii="Wingdings" w:hAnsi="Wingdings" w:hint="default"/>
+      </w:rPr>
+    </w:lvl>
+    <w:lvl w:ilvl="3" w:tplc="08090001" w:tentative="1">
+      <w:start w:val="1"/>
+      <w:numFmt w:val="bullet"/>
+      <w:lvlText w:val=""/>
+      <w:lvlJc w:val="left"/>
+      <w:pPr>
+        <w:ind w:left="2880" w:hanging="360"/>
+      </w:pPr>
+      <w:rPr>
+        <w:rFonts w:ascii="Symbol" w:hAnsi="Symbol" w:hint="default"/>
+      </w:rPr>
+    </w:lvl>
+    <w:lvl w:ilvl="4" w:tplc="08090003" w:tentative="1">
+      <w:start w:val="1"/>
+      <w:numFmt w:val="bullet"/>
+      <w:lvlText w:val="o"/>
+      <w:lvlJc w:val="left"/>
+      <w:pPr>
+        <w:ind w:left="3600" w:hanging="360"/>
+      </w:pPr>
+      <w:rPr>
+        <w:rFonts w:ascii="Courier New" w:hAnsi="Courier New" w:cs="Courier New" w:hint="default"/>
+      </w:rPr>
+    </w:lvl>
+    <w:lvl w:ilvl="5" w:tplc="08090005" w:tentative="1">
+      <w:start w:val="1"/>
+      <w:numFmt w:val="bullet"/>
+      <w:lvlText w:val=""/>
+      <w:lvlJc w:val="left"/>
+      <w:pPr>
+        <w:ind w:left="4320" w:hanging="360"/>
+      </w:pPr>
+      <w:rPr>
+        <w:rFonts w:ascii="Wingdings" w:hAnsi="Wingdings" w:hint="default"/>
+      </w:rPr>
+    </w:lvl>
+    <w:lvl w:ilvl="6" w:tplc="08090001" w:tentative="1">
+      <w:start w:val="1"/>
+      <w:numFmt w:val="bullet"/>
+      <w:lvlText w:val=""/>
+      <w:lvlJc w:val="left"/>
+      <w:pPr>
+        <w:ind w:left="5040" w:hanging="360"/>
+      </w:pPr>
+      <w:rPr>
+        <w:rFonts w:ascii="Symbol" w:hAnsi="Symbol" w:hint="default"/>
+      </w:rPr>
+    </w:lvl>
+    <w:lvl w:ilvl="7" w:tplc="08090003" w:tentative="1">
+      <w:start w:val="1"/>
+      <w:numFmt w:val="bullet"/>
+      <w:lvlText w:val="o"/>
+      <w:lvlJc w:val="left"/>
+      <w:pPr>
+        <w:ind w:left="5760" w:hanging="360"/>
+      </w:pPr>
+      <w:rPr>
+        <w:rFonts w:ascii="Courier New" w:hAnsi="Courier New" w:cs="Courier New" w:hint="default"/>
+      </w:rPr>
+    </w:lvl>
+    <w:lvl w:ilvl="8" w:tplc="08090005" w:tentative="1">
+      <w:start w:val="1"/>
+      <w:numFmt w:val="bullet"/>
+      <w:lvlText w:val=""/>
+      <w:lvlJc w:val="left"/>
+      <w:pPr>
+        <w:ind w:left="6480" w:hanging="360"/>
+      </w:pPr>
+      <w:rPr>
+        <w:rFonts w:ascii="Wingdings" w:hAnsi="Wingdings" w:hint="default"/>
+      </w:rPr>
+    </w:lvl>
+  </w:abstractNum>
+  <w:abstractNum w:abstractNumId="3" w15:restartNumberingAfterBreak="0">
     <w:nsid w:val="32C5770D"/>
     <w:multiLevelType w:val="hybridMultilevel"/>
     <w:tmpl w:val="F24CEC64"/>
@@ -578,6 +969,12 @@
     <w:abstractNumId w:val="0"/>
   </w:num>
   <w:num w:numId="2" w16cid:durableId="323559093">
+    <w:abstractNumId w:val="3"/>
+  </w:num>
+  <w:num w:numId="3" w16cid:durableId="1855150">
+    <w:abstractNumId w:val="2"/>
+  </w:num>
+  <w:num w:numId="4" w16cid:durableId="816579300">
     <w:abstractNumId w:val="1"/>
   </w:num>
 </w:numbering>

</xml_diff>

<commit_message>
Final additions to magnetic field analysis before cleaning up the skript
</commit_message>
<xml_diff>
--- a/B0field/Documentation.docx
+++ b/B0field/Documentation.docx
@@ -37,7 +37,15 @@
         </w:numPr>
       </w:pPr>
       <w:r>
-        <w:t>Making first measurements with phyphox:</w:t>
+        <w:t xml:space="preserve">Making first measurements with </w:t>
+      </w:r>
+      <w:proofErr w:type="spellStart"/>
+      <w:r>
+        <w:t>phyphox</w:t>
+      </w:r>
+      <w:proofErr w:type="spellEnd"/>
+      <w:r>
+        <w:t>:</w:t>
       </w:r>
     </w:p>
     <w:p>
@@ -109,7 +117,31 @@
         </w:numPr>
       </w:pPr>
       <w:r>
-        <w:t>Calibration of phyphox leads to varitations in the absolute values measured, for measuring stronger magnetic fields of coils (mT range) it seems advisable to not use calibration and instead make a background measurement</w:t>
+        <w:t xml:space="preserve">Calibration of </w:t>
+      </w:r>
+      <w:proofErr w:type="spellStart"/>
+      <w:r>
+        <w:t>phyphox</w:t>
+      </w:r>
+      <w:proofErr w:type="spellEnd"/>
+      <w:r>
+        <w:t xml:space="preserve"> leads to </w:t>
+      </w:r>
+      <w:proofErr w:type="spellStart"/>
+      <w:r>
+        <w:t>varitations</w:t>
+      </w:r>
+      <w:proofErr w:type="spellEnd"/>
+      <w:r>
+        <w:t xml:space="preserve"> in the absolute values measured, for measuring stronger magnetic fields of coils (</w:t>
+      </w:r>
+      <w:proofErr w:type="spellStart"/>
+      <w:r>
+        <w:t>mT</w:t>
+      </w:r>
+      <w:proofErr w:type="spellEnd"/>
+      <w:r>
+        <w:t xml:space="preserve"> range) it seems advisable to not use calibration and instead make a background measurement</w:t>
       </w:r>
     </w:p>
     <w:p>
@@ -121,7 +153,15 @@
         </w:numPr>
       </w:pPr>
       <w:r>
-        <w:t>=&gt; short measurement, substract mean value as we do not want to override noise</w:t>
+        <w:t xml:space="preserve">=&gt; short measurement, </w:t>
+      </w:r>
+      <w:proofErr w:type="spellStart"/>
+      <w:r>
+        <w:t>substract</w:t>
+      </w:r>
+      <w:proofErr w:type="spellEnd"/>
+      <w:r>
+        <w:t xml:space="preserve"> mean value as we do not want to override noise</w:t>
       </w:r>
     </w:p>
     <w:p>
@@ -133,7 +173,15 @@
         </w:numPr>
       </w:pPr>
       <w:r>
-        <w:t>It should also be noted that measuring center of a magnetic field will become difficult, as sensor in phone might not be at right position and different phones might also differ in positions of sensors</w:t>
+        <w:t xml:space="preserve">It should also be noted that measuring </w:t>
+      </w:r>
+      <w:proofErr w:type="spellStart"/>
+      <w:r>
+        <w:t>center</w:t>
+      </w:r>
+      <w:proofErr w:type="spellEnd"/>
+      <w:r>
+        <w:t xml:space="preserve"> of a magnetic field will become difficult, as sensor in phone might not be at right position and different phones might also differ in positions of sensors</w:t>
       </w:r>
     </w:p>
     <w:p>
@@ -229,11 +277,24 @@
           <w:numId w:val="2"/>
         </w:numPr>
       </w:pPr>
-      <w:r>
-        <w:t>Analyze histogram/gaussian model</w:t>
-      </w:r>
-      <w:r>
-        <w:t xml:space="preserve"> -&gt; instead of curvefit I will calculate the parameters directly out of the data</w:t>
+      <w:proofErr w:type="spellStart"/>
+      <w:r>
+        <w:t>Analyze</w:t>
+      </w:r>
+      <w:proofErr w:type="spellEnd"/>
+      <w:r>
+        <w:t xml:space="preserve"> histogram/gaussian model</w:t>
+      </w:r>
+      <w:r>
+        <w:t xml:space="preserve"> -&gt; instead of </w:t>
+      </w:r>
+      <w:proofErr w:type="spellStart"/>
+      <w:r>
+        <w:t>curvefit</w:t>
+      </w:r>
+      <w:proofErr w:type="spellEnd"/>
+      <w:r>
+        <w:t xml:space="preserve"> I will calculate the parameters directly out of the data</w:t>
       </w:r>
       <w:r>
         <w:t xml:space="preserve"> (fitting to a histogram feels unnecessarily complicated and like I just loose information)</w:t>
@@ -254,7 +315,21 @@
         <w:rPr>
           <w:color w:val="EE0000"/>
         </w:rPr>
-        <w:t>What are the stddev?</w:t>
+        <w:t xml:space="preserve">What are the </w:t>
+      </w:r>
+      <w:proofErr w:type="spellStart"/>
+      <w:r>
+        <w:rPr>
+          <w:color w:val="EE0000"/>
+        </w:rPr>
+        <w:t>stddev</w:t>
+      </w:r>
+      <w:proofErr w:type="spellEnd"/>
+      <w:r>
+        <w:rPr>
+          <w:color w:val="EE0000"/>
+        </w:rPr>
+        <w:t>?</w:t>
       </w:r>
     </w:p>
     <w:p>
@@ -272,7 +347,21 @@
         <w:rPr>
           <w:color w:val="EE0000"/>
         </w:rPr>
-        <w:t>Can we resimulate the model, will it be the same?</w:t>
+        <w:t xml:space="preserve">Can we </w:t>
+      </w:r>
+      <w:proofErr w:type="spellStart"/>
+      <w:r>
+        <w:rPr>
+          <w:color w:val="EE0000"/>
+        </w:rPr>
+        <w:t>resimulate</w:t>
+      </w:r>
+      <w:proofErr w:type="spellEnd"/>
+      <w:r>
+        <w:rPr>
+          <w:color w:val="EE0000"/>
+        </w:rPr>
+        <w:t xml:space="preserve"> the model, will it be the same?</w:t>
       </w:r>
     </w:p>
     <w:p>
@@ -298,8 +387,21 @@
           <w:numId w:val="2"/>
         </w:numPr>
       </w:pPr>
-      <w:r>
-        <w:t>Analyze the allan deviation</w:t>
+      <w:proofErr w:type="spellStart"/>
+      <w:r>
+        <w:t>Analyze</w:t>
+      </w:r>
+      <w:proofErr w:type="spellEnd"/>
+      <w:r>
+        <w:t xml:space="preserve"> the </w:t>
+      </w:r>
+      <w:proofErr w:type="spellStart"/>
+      <w:r>
+        <w:t>allan</w:t>
+      </w:r>
+      <w:proofErr w:type="spellEnd"/>
+      <w:r>
+        <w:t xml:space="preserve"> deviation</w:t>
       </w:r>
     </w:p>
     <w:p>
@@ -378,7 +480,21 @@
         <w:rPr>
           <w:color w:val="002060"/>
         </w:rPr>
-        <w:t>Make another long term measurement (5-10min) to see how allan deviation evolves</w:t>
+        <w:t xml:space="preserve">Make another long term measurement (5-10min) to see how </w:t>
+      </w:r>
+      <w:proofErr w:type="spellStart"/>
+      <w:r>
+        <w:rPr>
+          <w:color w:val="002060"/>
+        </w:rPr>
+        <w:t>allan</w:t>
+      </w:r>
+      <w:proofErr w:type="spellEnd"/>
+      <w:r>
+        <w:rPr>
+          <w:color w:val="002060"/>
+        </w:rPr>
+        <w:t xml:space="preserve"> deviation evolves</w:t>
       </w:r>
     </w:p>
     <w:p>
@@ -463,7 +579,15 @@
         </w:numPr>
       </w:pPr>
       <w:r>
-        <w:t>As I did not measure at the same time, a likeliness function doesn’t seem reasonable. Even environmental contributions might differ at different instances, which is why I don’t think they will be very comparable. A PSD seems more flexible in this regard while granting similar informations.</w:t>
+        <w:t xml:space="preserve">As I did not measure at the same time, a likeliness function doesn’t seem reasonable. Even environmental contributions might differ at different instances, which is why I don’t think they will be very comparable. A PSD seems more flexible in this regard while granting similar </w:t>
+      </w:r>
+      <w:proofErr w:type="spellStart"/>
+      <w:r>
+        <w:t>informations</w:t>
+      </w:r>
+      <w:proofErr w:type="spellEnd"/>
+      <w:r>
+        <w:t>.</w:t>
       </w:r>
     </w:p>
     <w:p>
@@ -475,7 +599,15 @@
         </w:numPr>
       </w:pPr>
       <w:r>
-        <w:t>Repeating measurement from yesterday to check for a) reproducabitlity and b) if the PSD shows a similar characteristic</w:t>
+        <w:t xml:space="preserve">Repeating measurement from yesterday to check for a) </w:t>
+      </w:r>
+      <w:proofErr w:type="spellStart"/>
+      <w:r>
+        <w:t>reproducabitlity</w:t>
+      </w:r>
+      <w:proofErr w:type="spellEnd"/>
+      <w:r>
+        <w:t xml:space="preserve"> and b) if the PSD shows a similar characteristic</w:t>
       </w:r>
     </w:p>
     <w:p>
@@ -492,11 +624,59 @@
         </w:rPr>
         <w:t xml:space="preserve">! </w:t>
       </w:r>
+      <w:proofErr w:type="spellStart"/>
       <w:r>
         <w:rPr>
           <w:color w:val="002060"/>
         </w:rPr>
-        <w:t>Meassure setup with artificial magnetic field (timescale based on these ideas)</w:t>
+        <w:t>Meassure</w:t>
+      </w:r>
+      <w:proofErr w:type="spellEnd"/>
+      <w:r>
+        <w:rPr>
+          <w:color w:val="002060"/>
+        </w:rPr>
+        <w:t xml:space="preserve"> setup with artificial magnetic field (timescale based on these ideas)</w:t>
+      </w:r>
+    </w:p>
+    <w:p>
+      <w:pPr>
+        <w:pStyle w:val="ListParagraph"/>
+        <w:numPr>
+          <w:ilvl w:val="2"/>
+          <w:numId w:val="4"/>
+        </w:numPr>
+      </w:pPr>
+      <w:r>
+        <w:rPr>
+          <w:color w:val="002060"/>
+        </w:rPr>
+        <w:t>More or  less failed, see README</w:t>
+      </w:r>
+    </w:p>
+    <w:p>
+      <w:pPr>
+        <w:rPr>
+          <w:u w:val="single"/>
+        </w:rPr>
+      </w:pPr>
+      <w:r>
+        <w:rPr>
+          <w:u w:val="single"/>
+        </w:rPr>
+        <w:t>21.11.2025</w:t>
+      </w:r>
+    </w:p>
+    <w:p>
+      <w:pPr>
+        <w:pStyle w:val="ListParagraph"/>
+        <w:numPr>
+          <w:ilvl w:val="0"/>
+          <w:numId w:val="5"/>
+        </w:numPr>
+      </w:pPr>
+      <w:r>
+        <w:t>Final touches on the datasets by calculating a RMS noise and MDS out of the PDS to gain a more direct metric for the sensitivity of the phones (at least temporal, spatial uncertainties I will skip)</w:t>
       </w:r>
     </w:p>
     <w:p/>
@@ -965,6 +1145,119 @@
       </w:rPr>
     </w:lvl>
   </w:abstractNum>
+  <w:abstractNum w:abstractNumId="4" w15:restartNumberingAfterBreak="0">
+    <w:nsid w:val="33CE2D1C"/>
+    <w:multiLevelType w:val="hybridMultilevel"/>
+    <w:tmpl w:val="7D2C859E"/>
+    <w:lvl w:ilvl="0" w:tplc="08090001">
+      <w:start w:val="1"/>
+      <w:numFmt w:val="bullet"/>
+      <w:lvlText w:val=""/>
+      <w:lvlJc w:val="left"/>
+      <w:pPr>
+        <w:ind w:left="720" w:hanging="360"/>
+      </w:pPr>
+      <w:rPr>
+        <w:rFonts w:ascii="Symbol" w:hAnsi="Symbol" w:hint="default"/>
+      </w:rPr>
+    </w:lvl>
+    <w:lvl w:ilvl="1" w:tplc="08090003">
+      <w:start w:val="1"/>
+      <w:numFmt w:val="bullet"/>
+      <w:lvlText w:val="o"/>
+      <w:lvlJc w:val="left"/>
+      <w:pPr>
+        <w:ind w:left="1440" w:hanging="360"/>
+      </w:pPr>
+      <w:rPr>
+        <w:rFonts w:ascii="Courier New" w:hAnsi="Courier New" w:cs="Courier New" w:hint="default"/>
+      </w:rPr>
+    </w:lvl>
+    <w:lvl w:ilvl="2" w:tplc="08090005" w:tentative="1">
+      <w:start w:val="1"/>
+      <w:numFmt w:val="bullet"/>
+      <w:lvlText w:val=""/>
+      <w:lvlJc w:val="left"/>
+      <w:pPr>
+        <w:ind w:left="2160" w:hanging="360"/>
+      </w:pPr>
+      <w:rPr>
+        <w:rFonts w:ascii="Wingdings" w:hAnsi="Wingdings" w:hint="default"/>
+      </w:rPr>
+    </w:lvl>
+    <w:lvl w:ilvl="3" w:tplc="08090001" w:tentative="1">
+      <w:start w:val="1"/>
+      <w:numFmt w:val="bullet"/>
+      <w:lvlText w:val=""/>
+      <w:lvlJc w:val="left"/>
+      <w:pPr>
+        <w:ind w:left="2880" w:hanging="360"/>
+      </w:pPr>
+      <w:rPr>
+        <w:rFonts w:ascii="Symbol" w:hAnsi="Symbol" w:hint="default"/>
+      </w:rPr>
+    </w:lvl>
+    <w:lvl w:ilvl="4" w:tplc="08090003" w:tentative="1">
+      <w:start w:val="1"/>
+      <w:numFmt w:val="bullet"/>
+      <w:lvlText w:val="o"/>
+      <w:lvlJc w:val="left"/>
+      <w:pPr>
+        <w:ind w:left="3600" w:hanging="360"/>
+      </w:pPr>
+      <w:rPr>
+        <w:rFonts w:ascii="Courier New" w:hAnsi="Courier New" w:cs="Courier New" w:hint="default"/>
+      </w:rPr>
+    </w:lvl>
+    <w:lvl w:ilvl="5" w:tplc="08090005" w:tentative="1">
+      <w:start w:val="1"/>
+      <w:numFmt w:val="bullet"/>
+      <w:lvlText w:val=""/>
+      <w:lvlJc w:val="left"/>
+      <w:pPr>
+        <w:ind w:left="4320" w:hanging="360"/>
+      </w:pPr>
+      <w:rPr>
+        <w:rFonts w:ascii="Wingdings" w:hAnsi="Wingdings" w:hint="default"/>
+      </w:rPr>
+    </w:lvl>
+    <w:lvl w:ilvl="6" w:tplc="08090001" w:tentative="1">
+      <w:start w:val="1"/>
+      <w:numFmt w:val="bullet"/>
+      <w:lvlText w:val=""/>
+      <w:lvlJc w:val="left"/>
+      <w:pPr>
+        <w:ind w:left="5040" w:hanging="360"/>
+      </w:pPr>
+      <w:rPr>
+        <w:rFonts w:ascii="Symbol" w:hAnsi="Symbol" w:hint="default"/>
+      </w:rPr>
+    </w:lvl>
+    <w:lvl w:ilvl="7" w:tplc="08090003" w:tentative="1">
+      <w:start w:val="1"/>
+      <w:numFmt w:val="bullet"/>
+      <w:lvlText w:val="o"/>
+      <w:lvlJc w:val="left"/>
+      <w:pPr>
+        <w:ind w:left="5760" w:hanging="360"/>
+      </w:pPr>
+      <w:rPr>
+        <w:rFonts w:ascii="Courier New" w:hAnsi="Courier New" w:cs="Courier New" w:hint="default"/>
+      </w:rPr>
+    </w:lvl>
+    <w:lvl w:ilvl="8" w:tplc="08090005" w:tentative="1">
+      <w:start w:val="1"/>
+      <w:numFmt w:val="bullet"/>
+      <w:lvlText w:val=""/>
+      <w:lvlJc w:val="left"/>
+      <w:pPr>
+        <w:ind w:left="6480" w:hanging="360"/>
+      </w:pPr>
+      <w:rPr>
+        <w:rFonts w:ascii="Wingdings" w:hAnsi="Wingdings" w:hint="default"/>
+      </w:rPr>
+    </w:lvl>
+  </w:abstractNum>
   <w:num w:numId="1" w16cid:durableId="1752504305">
     <w:abstractNumId w:val="0"/>
   </w:num>
@@ -976,6 +1269,9 @@
   </w:num>
   <w:num w:numId="4" w16cid:durableId="816579300">
     <w:abstractNumId w:val="1"/>
+  </w:num>
+  <w:num w:numId="5" w16cid:durableId="1677881195">
+    <w:abstractNumId w:val="4"/>
   </w:num>
 </w:numbering>
 </file>

</xml_diff>